<commit_message>
add text to improvment possibilites
</commit_message>
<xml_diff>
--- a/doc-chili.docx
+++ b/doc-chili.docx
@@ -1165,6 +1165,14 @@
           <w:rFonts w:ascii="Tahoma" w:hAnsi="Tahoma" w:cs="Tahoma"/>
         </w:rPr>
       </w:pPr>
+      <w:r>
+        <w:rPr>
+          <w:rFonts w:ascii="Tahoma" w:hAnsi="Tahoma" w:cs="Tahoma"/>
+        </w:rPr>
+        <w:t>Kundkorgens design hade kunnat förbättras betydligt. Exempelvis hade man kunnat lägga in en snygg rubrik där det framgår att man är i kundkorgsfönstret. Man hade kunnat ”rama in” varorna i kundkorgen på ett snyggare sätt ungefär som i huvudfönstret.</w:t>
+      </w:r>
+      <w:bookmarkStart w:id="0" w:name="_GoBack"/>
+      <w:bookmarkEnd w:id="0"/>
       <w:r>
         <w:rPr>
           <w:rFonts w:ascii="Tahoma" w:hAnsi="Tahoma" w:cs="Tahoma"/>
@@ -1501,8 +1509,6 @@
         </w:rPr>
         <w:t>Prototyp för kundvagn</w:t>
       </w:r>
-      <w:bookmarkStart w:id="0" w:name="_GoBack"/>
-      <w:bookmarkEnd w:id="0"/>
     </w:p>
     <w:sectPr>
       <w:pgSz w:w="11900" w:h="16840"/>

</xml_diff>